<commit_message>
Protectice route proof concept
</commit_message>
<xml_diff>
--- a/kiwi/Docs/Kiwi -ToS.docx
+++ b/kiwi/Docs/Kiwi -ToS.docx
@@ -27,25 +27,7 @@
           <w:sz w:val="24"/>
           <w:szCs w:val="24"/>
         </w:rPr>
-        <w:t>Last updated: 2</w:t>
-      </w:r>
-      <w:r>
-        <w:rPr>
-          <w:b w:val="false"/>
-          <w:bCs w:val="false"/>
-          <w:sz w:val="24"/>
-          <w:szCs w:val="24"/>
-        </w:rPr>
-        <w:t>6</w:t>
-      </w:r>
-      <w:r>
-        <w:rPr>
-          <w:b w:val="false"/>
-          <w:bCs w:val="false"/>
-          <w:sz w:val="24"/>
-          <w:szCs w:val="24"/>
-        </w:rPr>
-        <w:t>/02/2022</w:t>
+        <w:t>Last updated: 26/02/2022</w:t>
       </w:r>
     </w:p>
     <w:p>
@@ -102,16 +84,7 @@
           <w:szCs w:val="22"/>
           <w:lang w:val="en-GB"/>
         </w:rPr>
-        <w:t xml:space="preserve">Kiwi Keywords (in association </w:t>
-      </w:r>
-      <w:r>
-        <w:rPr>
-          <w:color w:val="auto"/>
-          <w:sz w:val="24"/>
-          <w:szCs w:val="22"/>
-          <w:lang w:val="en-GB"/>
-        </w:rPr>
-        <w:t xml:space="preserve">with </w:t>
+        <w:t xml:space="preserve">Kiwi Keywords (in association with </w:t>
       </w:r>
       <w:r>
         <w:rPr>
@@ -131,16 +104,7 @@
           <w:szCs w:val="22"/>
           <w:lang w:val="en-GB"/>
         </w:rPr>
-        <w:t xml:space="preserve"> trading as </w:t>
-      </w:r>
-      <w:r>
-        <w:rPr>
-          <w:color w:val="auto"/>
-          <w:sz w:val="24"/>
-          <w:szCs w:val="22"/>
-          <w:lang w:val="en-GB"/>
-        </w:rPr>
-        <w:t xml:space="preserve">Pottle Web Solutions). </w:t>
+        <w:t xml:space="preserve"> trading as Pottle Web Solutions). </w:t>
       </w:r>
     </w:p>
     <w:p>
@@ -151,15 +115,7 @@
       </w:pPr>
       <w:r>
         <w:rPr/>
-        <w:t>You are: Anyone who uses Our Website or buys Service</w:t>
-      </w:r>
-      <w:r>
-        <w:rPr/>
-        <w:t>s</w:t>
-      </w:r>
-      <w:r>
-        <w:rPr/>
-        <w:t xml:space="preserve"> from us.</w:t>
+        <w:t>You are: Anyone who uses Our Website or buys Services from us.</w:t>
       </w:r>
     </w:p>
     <w:p>
@@ -670,13 +626,7 @@
         <w:rPr>
           <w:color w:val="auto"/>
         </w:rPr>
-        <w:t>e</w:t>
-      </w:r>
-      <w:r>
-        <w:rPr>
-          <w:color w:val="auto"/>
-        </w:rPr>
-        <w:t>xcept where stated otherwise</w:t>
+        <w:t>except where stated otherwise</w:t>
       </w:r>
       <w:r>
         <w:rPr>
@@ -804,7 +754,7 @@
       </w:pPr>
       <w:r>
         <w:rPr/>
-        <w:t>So far as we allow use of our Intellectual Property, we grant a licence to you, limited to the terms set out in this agreement.</w:t>
+        <w:t>So far as we allow use of our Intellectual Property, we grant a license to you, limited to the terms set out in this agreement.</w:t>
       </w:r>
     </w:p>
     <w:p>
@@ -824,7 +774,7 @@
         <w:rPr>
           <w:color w:val="auto"/>
         </w:rPr>
-        <w:t xml:space="preserve"> you and licence to you last for </w:t>
+        <w:t xml:space="preserve"> you and license to you last for </w:t>
       </w:r>
       <w:r>
         <w:rPr>
@@ -841,13 +791,7 @@
         <w:rPr>
           <w:color w:val="auto"/>
         </w:rPr>
-        <w:t xml:space="preserve">. </w:t>
-      </w:r>
-      <w:r>
-        <w:rPr>
-          <w:color w:val="auto"/>
-        </w:rPr>
-        <w:t xml:space="preserve">Any continuation by us or by you after the expiry of </w:t>
+        <w:t xml:space="preserve">. Any continuation by us or by you after the expiry of </w:t>
       </w:r>
       <w:r>
         <w:rPr>
@@ -1070,29 +1014,21 @@
       </w:r>
       <w:r>
         <w:rPr/>
-        <w:t>e shall send you a message to your last known email address to tell you that you licence to use the Services is shortly to expire and to invite you to renew. An invoice for the new period will be included.</w:t>
-      </w:r>
-    </w:p>
-    <w:p>
-      <w:pPr>
-        <w:pStyle w:val="NLNumberedBodyLevel1"/>
-        <w:numPr>
-          <w:ilvl w:val="1"/>
-          <w:numId w:val="2"/>
-        </w:numPr>
-        <w:rPr/>
-      </w:pPr>
-      <w:r>
-        <w:rPr/>
-        <w:t xml:space="preserve">At any time before expiry of your subscription, you may use the “My Account” tab on Our Website to access your personal information and </w:t>
-      </w:r>
-      <w:r>
-        <w:rPr/>
-        <w:t>c</w:t>
-      </w:r>
-      <w:r>
-        <w:rPr/>
-        <w:t>ancel renewal.</w:t>
+        <w:t>e shall send you a message to your last known email address to tell you that you license to use the Services is shortly to expire and to invite you to renew. An invoice for the new period will be included.</w:t>
+      </w:r>
+    </w:p>
+    <w:p>
+      <w:pPr>
+        <w:pStyle w:val="NLNumberedBodyLevel1"/>
+        <w:numPr>
+          <w:ilvl w:val="1"/>
+          <w:numId w:val="2"/>
+        </w:numPr>
+        <w:rPr/>
+      </w:pPr>
+      <w:r>
+        <w:rPr/>
+        <w:t>At any time before expiry of your subscription, you may use the “My Account” tab on Our Website to access your personal information and cancel renewal.</w:t>
       </w:r>
     </w:p>
     <w:p>
@@ -1123,19 +1059,7 @@
         <w:rPr>
           <w:color w:val="auto"/>
         </w:rPr>
-        <w:t xml:space="preserve">subscription </w:t>
-      </w:r>
-      <w:r>
-        <w:rPr>
-          <w:color w:val="auto"/>
-        </w:rPr>
-        <w:t xml:space="preserve">License Period </w:t>
-      </w:r>
-      <w:r>
-        <w:rPr>
-          <w:color w:val="auto"/>
-        </w:rPr>
-        <w:t>w</w:t>
+        <w:t>subscription License Period w</w:t>
       </w:r>
       <w:r>
         <w:rPr/>
@@ -1160,15 +1084,7 @@
       </w:r>
       <w:r>
         <w:rPr/>
-        <w:t xml:space="preserve">subscription for a further </w:t>
-      </w:r>
-      <w:r>
-        <w:rPr/>
-        <w:t>License P</w:t>
-      </w:r>
-      <w:r>
-        <w:rPr/>
-        <w:t>eriod by sending you an email message.</w:t>
+        <w:t>subscription for a further License Period by sending you an email message.</w:t>
       </w:r>
     </w:p>
     <w:p>
@@ -1314,7 +1230,7 @@
       </w:pPr>
       <w:r>
         <w:rPr/>
-        <w:t>Despite the above terms, we now grant a licence to you to:</w:t>
+        <w:t>Despite the above terms, we now grant a license to you to:</w:t>
       </w:r>
     </w:p>
     <w:p>
@@ -1328,7 +1244,7 @@
       </w:pPr>
       <w:r>
         <w:rPr/>
-        <w:t>create a hyperlink to Our Website for the purpose of promoting an interest common to both of us. You can do this without specific permission. This licence is conditional upon your not portraying us or any product or service in a false, misleading, derogatory, or otherwise offensive manner. You may not use any logo or other proprietary graphic or trademark of ours as part of the link without our express written consent.</w:t>
+        <w:t>create a hyperlink to Our Website for the purpose of promoting an interest common to both of us. You can do this without specific permission. This license is conditional upon your not portraying us or any product or service in a false, misleading, derogatory, or otherwise offensive manner. You may not use any logo or other proprietary graphic or trademark of ours as part of the link without our express written consent.</w:t>
       </w:r>
     </w:p>
     <w:p>
@@ -1422,15 +1338,7 @@
       </w:pPr>
       <w:r>
         <w:rPr/>
-        <w:t xml:space="preserve">upon either of us giving the other notice by e-mail to the last known e-mail address of the other of us. For this and all purposed in connection with this agreement, our addresses are </w:t>
-      </w:r>
-      <w:r>
-        <w:rPr/>
-        <w:t>clearly outlined on Our Website</w:t>
-      </w:r>
-      <w:r>
-        <w:rPr/>
-        <w:t>. If your cancellation is to be effective, you must give us full information to enable us to identify:</w:t>
+        <w:t>upon either of us giving the other notice by e-mail to the last known e-mail address of the other of us. For this and all purposed in connection with this agreement, our addresses are clearly outlined on Our Website. If your cancellation is to be effective, you must give us full information to enable us to identify:</w:t>
       </w:r>
     </w:p>
     <w:p>
@@ -1528,15 +1436,7 @@
       </w:pPr>
       <w:r>
         <w:rPr/>
-        <w:t xml:space="preserve">your right to use the Services ceases </w:t>
-      </w:r>
-      <w:r>
-        <w:rPr/>
-        <w:t>after the end of any outstanding License Period</w:t>
-      </w:r>
-      <w:r>
-        <w:rPr/>
-        <w:t>;</w:t>
+        <w:t>your right to use the Services ceases after the end of any outstanding License Period;</w:t>
       </w:r>
     </w:p>
     <w:p>
@@ -1930,35 +1830,7 @@
           <w:rStyle w:val="NLBlueText"/>
           <w:color w:val="auto"/>
         </w:rPr>
-        <w:t xml:space="preserve">The </w:t>
-      </w:r>
-      <w:r>
-        <w:rPr>
-          <w:rStyle w:val="NLBlueText"/>
-          <w:color w:val="auto"/>
-        </w:rPr>
-        <w:t>Kiwi Keywords</w:t>
-      </w:r>
-      <w:r>
-        <w:rPr>
-          <w:rStyle w:val="NLBlueText"/>
-          <w:color w:val="auto"/>
-        </w:rPr>
-        <w:t xml:space="preserve"> Website and </w:t>
-      </w:r>
-      <w:r>
-        <w:rPr>
-          <w:rStyle w:val="NLBlueText"/>
-          <w:color w:val="auto"/>
-        </w:rPr>
-        <w:t>Kiwi Keywords</w:t>
-      </w:r>
-      <w:r>
-        <w:rPr>
-          <w:rStyle w:val="NLBlueText"/>
-          <w:color w:val="auto"/>
-        </w:rPr>
-        <w:t xml:space="preserve"> Services are provided “as is”. We make no representation or warranty that </w:t>
+        <w:t xml:space="preserve">The Kiwi Keywords Website and Kiwi Keywords Services are provided “as is”. We make no representation or warranty that </w:t>
       </w:r>
       <w:r>
         <w:rPr>
@@ -2368,21 +2240,7 @@
           <w:rStyle w:val="NLBlueText"/>
           <w:color w:val="auto"/>
         </w:rPr>
-        <w:t xml:space="preserve">If you become aware of any breach of any term of this agreement by any person, please tell us by </w:t>
-      </w:r>
-      <w:r>
-        <w:rPr>
-          <w:rStyle w:val="NLBlueText"/>
-          <w:color w:val="auto"/>
-        </w:rPr>
-        <w:t>email</w:t>
-      </w:r>
-      <w:r>
-        <w:rPr>
-          <w:rStyle w:val="NLBlueText"/>
-          <w:color w:val="auto"/>
-        </w:rPr>
-        <w:t>. We welcome your input but do not guarantee to agree with your judgement</w:t>
+        <w:t>If you become aware of any breach of any term of this agreement by any person, please tell us by email. We welcome your input but do not guarantee to agree with your judgement</w:t>
       </w:r>
       <w:r>
         <w:rPr>
@@ -2925,13 +2783,7 @@
         <w:rPr>
           <w:color w:val="auto"/>
         </w:rPr>
-        <w:t xml:space="preserve"> </w:t>
-      </w:r>
-      <w:r>
-        <w:rPr>
-          <w:color w:val="auto"/>
-        </w:rPr>
-        <w:t>E</w:t>
+        <w:t xml:space="preserve"> E</w:t>
       </w:r>
       <w:r>
         <w:rPr>

</xml_diff>